<commit_message>
Cargue CFA 20.28 AJUSTADO
</commit_message>
<xml_diff>
--- a/fuentes/CF6_631101_DU.docx
+++ b/fuentes/CF6_631101_DU.docx
@@ -553,7 +553,7 @@
       <w:sdtPr>
         <w:rPr>
           <w:rFonts w:asciiTheme="minorHAnsi" w:eastAsiaTheme="minorHAnsi" w:hAnsiTheme="minorHAnsi" w:cstheme="minorBidi"/>
-          <w:b w:val="0"/>
+          <w:b/>
           <w:color w:val="auto"/>
           <w:kern w:val="2"/>
           <w:sz w:val="28"/>
@@ -569,7 +569,7 @@
       </w:sdtPr>
       <w:sdtEndPr>
         <w:rPr>
-          <w:bCs/>
+          <w:b w:val="0"/>
         </w:rPr>
       </w:sdtEndPr>
       <w:sdtContent>
@@ -1331,78 +1331,6 @@
               <w:lang w:eastAsia="es-MX"/>
             </w:rPr>
           </w:pPr>
-          <w:hyperlink w:anchor="_Toc191401448" w:history="1">
-            <w:r>
-              <w:rPr>
-                <w:rStyle w:val="Hipervnculo"/>
-                <w:noProof/>
-              </w:rPr>
-              <w:t>Así mismo, en cuanto al lenguaje corporal, se recomienda lo siguiente:</w:t>
-            </w:r>
-            <w:r>
-              <w:rPr>
-                <w:noProof/>
-                <w:webHidden/>
-              </w:rPr>
-              <w:tab/>
-            </w:r>
-            <w:r>
-              <w:rPr>
-                <w:noProof/>
-                <w:webHidden/>
-              </w:rPr>
-              <w:fldChar w:fldCharType="begin"/>
-            </w:r>
-            <w:r>
-              <w:rPr>
-                <w:noProof/>
-                <w:webHidden/>
-              </w:rPr>
-              <w:instrText xml:space="preserve"> PAGEREF _Toc191401448 \h </w:instrText>
-            </w:r>
-            <w:r>
-              <w:rPr>
-                <w:noProof/>
-                <w:webHidden/>
-              </w:rPr>
-            </w:r>
-            <w:r>
-              <w:rPr>
-                <w:noProof/>
-                <w:webHidden/>
-              </w:rPr>
-              <w:fldChar w:fldCharType="separate"/>
-            </w:r>
-            <w:r>
-              <w:rPr>
-                <w:noProof/>
-                <w:webHidden/>
-              </w:rPr>
-              <w:t>40</w:t>
-            </w:r>
-            <w:r>
-              <w:rPr>
-                <w:noProof/>
-                <w:webHidden/>
-              </w:rPr>
-              <w:fldChar w:fldCharType="end"/>
-            </w:r>
-          </w:hyperlink>
-        </w:p>
-        <w:p>
-          <w:pPr>
-            <w:pStyle w:val="TDC1"/>
-            <w:tabs>
-              <w:tab w:val="right" w:leader="dot" w:pos="9962"/>
-            </w:tabs>
-            <w:rPr>
-              <w:rFonts w:eastAsiaTheme="minorEastAsia"/>
-              <w:noProof/>
-              <w:sz w:val="24"/>
-              <w:szCs w:val="24"/>
-              <w:lang w:eastAsia="es-MX"/>
-            </w:rPr>
-          </w:pPr>
           <w:hyperlink w:anchor="_Toc191401449" w:history="1">
             <w:r>
               <w:rPr>
@@ -1797,6 +1725,9 @@
         <w:t>Introducción</w:t>
       </w:r>
       <w:bookmarkEnd w:id="0"/>
+      <w:r>
+        <w:tab/>
+      </w:r>
     </w:p>
     <w:p>
       <w:r>
@@ -4247,7 +4178,37 @@
         <w:br/>
       </w:r>
       <w:r>
-        <w:t>Los de compra irracional (impulsiva), es mejor situarlos en cajas. Los productos de compra racional (reflexiva) deben estar en una zona amplia y que no genere tensiones.</w:t>
+        <w:t xml:space="preserve">Los de </w:t>
+      </w:r>
+      <w:r>
+        <w:rPr>
+          <w:b/>
+          <w:bCs/>
+        </w:rPr>
+        <w:t>compra irracional (impulsiva)</w:t>
+      </w:r>
+      <w:r>
+        <w:t xml:space="preserve">, es mejor situarlos en cajas. Los productos de </w:t>
+      </w:r>
+      <w:r>
+        <w:rPr>
+          <w:b/>
+          <w:bCs/>
+        </w:rPr>
+        <w:t>compra</w:t>
+      </w:r>
+      <w:r>
+        <w:t xml:space="preserve"> </w:t>
+      </w:r>
+      <w:r>
+        <w:rPr>
+          <w:b/>
+          <w:bCs/>
+        </w:rPr>
+        <w:t>racional (reflexiva)</w:t>
+      </w:r>
+      <w:r>
+        <w:t xml:space="preserve"> deben estar en una zona amplia y que no genere tensiones.</w:t>
       </w:r>
     </w:p>
     <w:p>
@@ -5280,10 +5241,6 @@
         <w:t xml:space="preserve"> </w:t>
       </w:r>
       <w:r>
-        <w:rPr>
-          <w:i/>
-          <w:iCs/>
-        </w:rPr>
         <w:t>Zonas frías y calientes según los accesos y la circulación</w:t>
       </w:r>
     </w:p>
@@ -5390,7 +5347,19 @@
         <w:rPr>
           <w:lang w:val="es-419" w:eastAsia="es-CO"/>
         </w:rPr>
-        <w:t>La imagen ilustra tres ejemplos de zonas frías y calientes en un punto de venta, organizadas de acuerdo con los accesos y la circulación de los clientes. De izquierda a derecha, se pueden observar: una zona con un único punto de acceso, una zona con dos puntos de acceso y una zona que presenta un cuello de botella.</w:t>
+        <w:t>La imagen ilustra tres ejemplos de zonas frías y calientes en un punto de venta, organizadas de acuerdo con los accesos y la circulación de los clientes. De izquierda a derecha, se</w:t>
+      </w:r>
+      <w:r>
+        <w:rPr>
+          <w:lang w:val="es-419" w:eastAsia="es-CO"/>
+        </w:rPr>
+        <w:t xml:space="preserve"> ubican</w:t>
+      </w:r>
+      <w:r>
+        <w:rPr>
+          <w:lang w:val="es-419" w:eastAsia="es-CO"/>
+        </w:rPr>
+        <w:t>: una zona con un único punto de acceso, una zona con dos puntos de acceso y una zona que presenta un cuello de botella.</w:t>
       </w:r>
     </w:p>
     <w:p>
@@ -5939,6 +5908,32 @@
         </w:rPr>
         <w:lastRenderedPageBreak/>
         <w:t>del color en cuanto a su significado psicológico, genera reacciones que pueden motivar la compra del producto.</w:t>
+      </w:r>
+    </w:p>
+    <w:p>
+      <w:pPr>
+        <w:pStyle w:val="Prrafodelista"/>
+        <w:numPr>
+          <w:ilvl w:val="0"/>
+          <w:numId w:val="51"/>
+        </w:numPr>
+        <w:rPr>
+          <w:lang w:val="es-419" w:eastAsia="es-CO"/>
+        </w:rPr>
+      </w:pPr>
+      <w:r>
+        <w:rPr>
+          <w:b/>
+          <w:bCs/>
+          <w:lang w:val="es-419" w:eastAsia="es-CO"/>
+        </w:rPr>
+        <w:t>La composición:</w:t>
+      </w:r>
+      <w:r>
+        <w:rPr>
+          <w:lang w:val="es-419" w:eastAsia="es-CO"/>
+        </w:rPr>
+        <w:t xml:space="preserve"> es el arte de ordenar los volúmenes en un espacio, con armonía y gusto, guardando el orden y el sentido de la unidad.</w:t>
       </w:r>
     </w:p>
     <w:p>
@@ -8400,7 +8395,34 @@
             <w:bCs/>
             <w:lang w:val="es-419" w:eastAsia="es-CO"/>
           </w:rPr>
-          <w:t>Descargar.</w:t>
+          <w:t xml:space="preserve">Ir al </w:t>
+        </w:r>
+        <w:r>
+          <w:rPr>
+            <w:rStyle w:val="Hipervnculo"/>
+            <w:b/>
+            <w:bCs/>
+            <w:lang w:val="es-419" w:eastAsia="es-CO"/>
+          </w:rPr>
+          <w:t>s</w:t>
+        </w:r>
+        <w:r>
+          <w:rPr>
+            <w:rStyle w:val="Hipervnculo"/>
+            <w:b/>
+            <w:bCs/>
+            <w:lang w:val="es-419" w:eastAsia="es-CO"/>
+          </w:rPr>
+          <w:t>itio</w:t>
+        </w:r>
+        <w:r>
+          <w:rPr>
+            <w:rStyle w:val="Hipervnculo"/>
+            <w:b/>
+            <w:bCs/>
+            <w:lang w:val="es-419" w:eastAsia="es-CO"/>
+          </w:rPr>
+          <w:t>.</w:t>
         </w:r>
       </w:hyperlink>
       <w:r>
@@ -9165,7 +9187,19 @@
               <w:t xml:space="preserve"> </w:t>
             </w:r>
             <w:r>
-              <w:t xml:space="preserve">Presentaciones: Cómo generar interés en una presentación. </w:t>
+              <w:t xml:space="preserve">Presentaciones: </w:t>
+            </w:r>
+            <w:r>
+              <w:t>¿</w:t>
+            </w:r>
+            <w:r>
+              <w:t>Cómo generar interés en una presentación</w:t>
+            </w:r>
+            <w:r>
+              <w:t>?</w:t>
+            </w:r>
+            <w:r>
+              <w:t xml:space="preserve">. </w:t>
             </w:r>
           </w:p>
           <w:p>
@@ -11225,7 +11259,7 @@
               <w:t xml:space="preserve">Responsable del </w:t>
             </w:r>
             <w:r>
-              <w:t>e</w:t>
+              <w:t>E</w:t>
             </w:r>
             <w:r>
               <w:t>cosistema</w:t>
@@ -11272,7 +11306,19 @@
               <w:pStyle w:val="TextoTablas"/>
             </w:pPr>
             <w:r>
-              <w:t>Responsable de línea de producción</w:t>
+              <w:t xml:space="preserve">Responsable de </w:t>
+            </w:r>
+            <w:r>
+              <w:t>l</w:t>
+            </w:r>
+            <w:r>
+              <w:t xml:space="preserve">ínea de </w:t>
+            </w:r>
+            <w:r>
+              <w:t>p</w:t>
+            </w:r>
+            <w:r>
+              <w:t>roducción</w:t>
             </w:r>
           </w:p>
         </w:tc>
@@ -19477,7 +19523,7 @@
     <w:autoRedefine/>
     <w:uiPriority w:val="9"/>
     <w:qFormat/>
-    <w:rsid w:val="00BF5FFB"/>
+    <w:rsid w:val="00E5474A"/>
     <w:pPr>
       <w:shd w:val="clear" w:color="auto" w:fill="FFFFFF"/>
       <w:spacing w:before="280" w:after="120"/>
@@ -19485,7 +19531,7 @@
     </w:pPr>
     <w:rPr>
       <w:rFonts w:ascii="Calibri" w:eastAsia="Times New Roman" w:hAnsi="Calibri" w:cs="Times New Roman (Títulos en alf"/>
-      <w:b/>
+      <w:bCs/>
       <w:color w:val="000000" w:themeColor="text1"/>
       <w:kern w:val="0"/>
       <w:sz w:val="28"/>
@@ -19650,10 +19696,10 @@
     <w:basedOn w:val="Fuentedeprrafopredeter"/>
     <w:link w:val="Ttulo1"/>
     <w:uiPriority w:val="9"/>
-    <w:rsid w:val="00BF5FFB"/>
+    <w:rsid w:val="00E5474A"/>
     <w:rPr>
       <w:rFonts w:ascii="Calibri" w:eastAsia="Times New Roman" w:hAnsi="Calibri" w:cs="Times New Roman (Títulos en alf"/>
-      <w:b/>
+      <w:bCs/>
       <w:color w:val="000000" w:themeColor="text1"/>
       <w:spacing w:val="-10"/>
       <w:kern w:val="0"/>
@@ -20648,10 +20694,6 @@
 </file>
 
 <file path=customXml/item1.xml><?xml version="1.0" encoding="utf-8"?>
-<b:Sources xmlns:b="http://schemas.openxmlformats.org/officeDocument/2006/bibliography" xmlns="http://schemas.openxmlformats.org/officeDocument/2006/bibliography" SelectedStyle="\APASixthEditionOfficeOnline.xsl" StyleName="APA" Version="6"/>
-</file>
-
-<file path=customXml/item2.xml><?xml version="1.0" encoding="utf-8"?>
 <ct:contentTypeSchema xmlns:ct="http://schemas.microsoft.com/office/2006/metadata/contentType" xmlns:ma="http://schemas.microsoft.com/office/2006/metadata/properties/metaAttributes" ct:_="" ma:_="" ma:contentTypeName="Documento" ma:contentTypeID="0x01010049282E1EDBE9234EA9E6D38F720E265F" ma:contentTypeVersion="15" ma:contentTypeDescription="Crear nuevo documento." ma:contentTypeScope="" ma:versionID="b31c7aa9eaf043a08b87120b3c4916e3">
   <xsd:schema xmlns:xsd="http://www.w3.org/2001/XMLSchema" xmlns:xs="http://www.w3.org/2001/XMLSchema" xmlns:p="http://schemas.microsoft.com/office/2006/metadata/properties" xmlns:ns2="cb45339b-ced9-4d0d-8f64-77573914d53b" xmlns:ns3="43a3ca16-9c26-4813-b83f-4aec9927b43f" targetNamespace="http://schemas.microsoft.com/office/2006/metadata/properties" ma:root="true" ma:fieldsID="3533d065b04d75c457075bc55f1f5315" ns2:_="" ns3:_="">
     <xsd:import namespace="cb45339b-ced9-4d0d-8f64-77573914d53b"/>
@@ -20886,16 +20928,11 @@
 </ct:contentTypeSchema>
 </file>
 
-<file path=customXml/item3.xml><?xml version="1.0" encoding="utf-8"?>
-<?mso-contentType ?>
-<FormTemplates xmlns="http://schemas.microsoft.com/sharepoint/v3/contenttype/forms">
-  <Display>DocumentLibraryForm</Display>
-  <Edit>DocumentLibraryForm</Edit>
-  <New>DocumentLibraryForm</New>
-</FormTemplates>
+<file path=customXml/item2.xml><?xml version="1.0" encoding="utf-8"?>
+<b:Sources xmlns:b="http://schemas.openxmlformats.org/officeDocument/2006/bibliography" xmlns="http://schemas.openxmlformats.org/officeDocument/2006/bibliography" SelectedStyle="\APASixthEditionOfficeOnline.xsl" StyleName="APA" Version="6"/>
 </file>
 
-<file path=customXml/item4.xml><?xml version="1.0" encoding="utf-8"?>
+<file path=customXml/item3.xml><?xml version="1.0" encoding="utf-8"?>
 <p:properties xmlns:p="http://schemas.microsoft.com/office/2006/metadata/properties" xmlns:xsi="http://www.w3.org/2001/XMLSchema-instance" xmlns:pc="http://schemas.microsoft.com/office/infopath/2007/PartnerControls">
   <documentManagement>
     <TaxCatchAll xmlns="cb45339b-ced9-4d0d-8f64-77573914d53b" xsi:nil="true"/>
@@ -20906,15 +20943,16 @@
 </p:properties>
 </file>
 
-<file path=customXml/itemProps1.xml><?xml version="1.0" encoding="utf-8"?>
-<ds:datastoreItem xmlns:ds="http://schemas.openxmlformats.org/officeDocument/2006/customXml" ds:itemID="{6EE93F23-A60C-6441-8020-95AD6C655D55}">
-  <ds:schemaRefs>
-    <ds:schemaRef ds:uri="http://schemas.openxmlformats.org/officeDocument/2006/bibliography"/>
-  </ds:schemaRefs>
-</ds:datastoreItem>
+<file path=customXml/item4.xml><?xml version="1.0" encoding="utf-8"?>
+<?mso-contentType ?>
+<FormTemplates xmlns="http://schemas.microsoft.com/sharepoint/v3/contenttype/forms">
+  <Display>DocumentLibraryForm</Display>
+  <Edit>DocumentLibraryForm</Edit>
+  <New>DocumentLibraryForm</New>
+</FormTemplates>
 </file>
 
-<file path=customXml/itemProps2.xml><?xml version="1.0" encoding="utf-8"?>
+<file path=customXml/itemProps1.xml><?xml version="1.0" encoding="utf-8"?>
 <ds:datastoreItem xmlns:ds="http://schemas.openxmlformats.org/officeDocument/2006/customXml" ds:itemID="{0CBDC343-2722-4873-82AE-3638E2E4B391}">
   <ds:schemaRefs>
     <ds:schemaRef ds:uri="http://schemas.microsoft.com/office/2006/metadata/contentType"/>
@@ -20933,15 +20971,15 @@
 </ds:datastoreItem>
 </file>
 
-<file path=customXml/itemProps3.xml><?xml version="1.0" encoding="utf-8"?>
-<ds:datastoreItem xmlns:ds="http://schemas.openxmlformats.org/officeDocument/2006/customXml" ds:itemID="{D7305D16-6962-45C9-942D-73C046144103}">
+<file path=customXml/itemProps2.xml><?xml version="1.0" encoding="utf-8"?>
+<ds:datastoreItem xmlns:ds="http://schemas.openxmlformats.org/officeDocument/2006/customXml" ds:itemID="{6EE93F23-A60C-6441-8020-95AD6C655D55}">
   <ds:schemaRefs>
-    <ds:schemaRef ds:uri="http://schemas.microsoft.com/sharepoint/v3/contenttype/forms"/>
+    <ds:schemaRef ds:uri="http://schemas.openxmlformats.org/officeDocument/2006/bibliography"/>
   </ds:schemaRefs>
 </ds:datastoreItem>
 </file>
 
-<file path=customXml/itemProps4.xml><?xml version="1.0" encoding="utf-8"?>
+<file path=customXml/itemProps3.xml><?xml version="1.0" encoding="utf-8"?>
 <ds:datastoreItem xmlns:ds="http://schemas.openxmlformats.org/officeDocument/2006/customXml" ds:itemID="{DB5DA925-33C7-47E6-A085-589C03EE541A}">
   <ds:schemaRefs>
     <ds:schemaRef ds:uri="http://schemas.microsoft.com/office/2006/metadata/properties"/>
@@ -20950,4 +20988,12 @@
     <ds:schemaRef ds:uri="43a3ca16-9c26-4813-b83f-4aec9927b43f"/>
   </ds:schemaRefs>
 </ds:datastoreItem>
+</file>
+
+<file path=customXml/itemProps4.xml><?xml version="1.0" encoding="utf-8"?>
+<ds:datastoreItem xmlns:ds="http://schemas.openxmlformats.org/officeDocument/2006/customXml" ds:itemID="{D7305D16-6962-45C9-942D-73C046144103}">
+  <ds:schemaRefs>
+    <ds:schemaRef ds:uri="http://schemas.microsoft.com/sharepoint/v3/contenttype/forms"/>
+  </ds:schemaRefs>
+</ds:datastoreItem>
 </file>
</xml_diff>

<commit_message>
Cargue CFA ajuste REPO 27.03
</commit_message>
<xml_diff>
--- a/fuentes/CF6_631101_DU.docx
+++ b/fuentes/CF6_631101_DU.docx
@@ -199,9 +199,9 @@
               </wp:anchor>
             </w:drawing>
           </mc:Choice>
-          <mc:Fallback xmlns:w16sdtfl="http://schemas.microsoft.com/office/word/2024/wordml/sdtformatlock" xmlns:w16du="http://schemas.microsoft.com/office/word/2023/wordml/word16du" xmlns:oel="http://schemas.microsoft.com/office/2019/extlst">
+          <mc:Fallback xmlns:a="http://schemas.openxmlformats.org/drawingml/2006/main" xmlns:adec="http://schemas.microsoft.com/office/drawing/2017/decorative" xmlns:pic="http://schemas.openxmlformats.org/drawingml/2006/picture" xmlns:a14="http://schemas.microsoft.com/office/drawing/2010/main" xmlns:w16sdtfl="http://schemas.microsoft.com/office/word/2024/wordml/sdtformatlock" xmlns:w16du="http://schemas.microsoft.com/office/word/2023/wordml/word16du" xmlns:oel="http://schemas.microsoft.com/office/2019/extlst">
             <w:pict>
-              <v:rect w14:anchorId="0A618FB1" id="Rectángulo 3" o:spid="_x0000_s1026" alt="&quot;&quot;" style="position:absolute;margin-left:-55.75pt;margin-top:26.4pt;width:613.85pt;height:189.75pt;z-index:-251655168;visibility:visible;mso-wrap-style:square;mso-height-percent:0;mso-wrap-distance-left:9pt;mso-wrap-distance-top:0;mso-wrap-distance-right:9pt;mso-wrap-distance-bottom:0;mso-position-horizontal:absolute;mso-position-horizontal-relative:text;mso-position-vertical:absolute;mso-position-vertical-relative:text;mso-height-percent:0;mso-height-relative:margin;v-text-anchor:middle" o:gfxdata="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" fillcolor="#00314d" stroked="f" strokeweight="1pt"/>
+              <v:rect id="Rectángulo 3" style="position:absolute;margin-left:-55.75pt;margin-top:26.4pt;width:613.85pt;height:189.75pt;z-index:-251655168;visibility:visible;mso-wrap-style:square;mso-height-percent:0;mso-wrap-distance-left:9pt;mso-wrap-distance-top:0;mso-wrap-distance-right:9pt;mso-wrap-distance-bottom:0;mso-position-horizontal:absolute;mso-position-horizontal-relative:text;mso-position-vertical:absolute;mso-position-vertical-relative:text;mso-height-percent:0;mso-height-relative:margin;v-text-anchor:middle" alt="&quot;&quot;" o:spid="_x0000_s1026" fillcolor="#00314d" stroked="f" strokeweight="1pt" w14:anchorId="0A618FB1" o:gfxdata="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"/>
             </w:pict>
           </mc:Fallback>
         </mc:AlternateContent>
@@ -291,7 +291,7 @@
                                 <w:sz w:val="56"/>
                                 <w:szCs w:val="56"/>
                               </w:rPr>
-                              <w:t>, demostración y presentación en el punto de ventas</w:t>
+                              <w:t>, demostración y presentación en el punto de venta</w:t>
                             </w:r>
                           </w:p>
                         </w:txbxContent>
@@ -343,7 +343,7 @@
                           <w:sz w:val="56"/>
                           <w:szCs w:val="56"/>
                         </w:rPr>
-                        <w:t>, demostración y presentación en el punto de ventas</w:t>
+                        <w:t>, demostración y presentación en el punto de venta</w:t>
                       </w:r>
                     </w:p>
                   </w:txbxContent>
@@ -494,7 +494,7 @@
           <w:kern w:val="0"/>
           <w14:ligatures w14:val="none"/>
         </w:rPr>
-        <w:t xml:space="preserve"> genera en el consumidor al considerarse como una sólida estrategia para impulsar las ventas de productos, así como la importancia de la exhibición, las demostraciones y las presentaciones en el punto de ventas, al comprender cómo estas crean un vínculo entre el cliente y el espacio de venta, y permiten que se fomente el impulso y deseo de compra.</w:t>
+        <w:t xml:space="preserve"> genera en el consumidor al considerarse como una sólida estrategia para impulsar las ventas de productos, así como la importancia de la exhibición, las demostraciones y las presentaciones en el punto de venta, al comprender cómo estas crean un vínculo entre el cliente y el espacio de venta, y permiten que se fomente el impulso y deseo de compra.</w:t>
       </w:r>
     </w:p>
     <w:p>
@@ -553,8 +553,11 @@
     <w:sdt>
       <w:sdtPr>
         <w:rPr>
-          <w:rFonts w:asciiTheme="minorHAnsi" w:eastAsiaTheme="minorHAnsi" w:hAnsiTheme="minorHAnsi" w:cstheme="minorBidi"/>
+          <w:rFonts w:asciiTheme="minorHAnsi" w:eastAsiaTheme="minorEastAsia" w:hAnsiTheme="minorHAnsi" w:cstheme="minorBidi"/>
+          <w:b w:val="0"/>
+          <w:bCs w:val="0"/>
           <w:color w:val="auto"/>
+          <w:spacing w:val="0"/>
           <w:kern w:val="2"/>
           <w:szCs w:val="22"/>
           <w:lang w:val="es-ES" w:eastAsia="en-US"/>
@@ -566,13 +569,7 @@
           <w:docPartUnique/>
         </w:docPartObj>
       </w:sdtPr>
-      <w:sdtEndPr>
-        <w:rPr>
-          <w:b w:val="0"/>
-          <w:bCs w:val="0"/>
-          <w:spacing w:val="0"/>
-        </w:rPr>
-      </w:sdtEndPr>
+      <w:sdtEndPr/>
       <w:sdtContent>
         <w:p>
           <w:pPr>
@@ -2200,18 +2197,16 @@
     <w:p>
       <w:pPr>
         <w:pStyle w:val="Ttulo1"/>
-        <w:numPr>
-          <w:ilvl w:val="0"/>
-          <w:numId w:val="39"/>
-        </w:numPr>
         <w:rPr>
           <w:rStyle w:val="Extranjerismo"/>
+          <w:lang w:val="es-CO"/>
         </w:rPr>
       </w:pPr>
       <w:bookmarkStart w:id="3" w:name="_Toc193259920"/>
       <w:r>
         <w:rPr>
           <w:rStyle w:val="Extranjerismo"/>
+          <w:lang w:val="es-CO"/>
         </w:rPr>
         <w:lastRenderedPageBreak/>
         <w:t>Merchandising</w:t>
@@ -6534,7 +6529,21 @@
         <w:rPr>
           <w:lang w:val="es-419" w:eastAsia="es-CO"/>
         </w:rPr>
-        <w:t xml:space="preserve"> es aquella que se realiza para un periodo determinado generalmente caracterizado por unos altos índices de consumo de ese producto o servicio. Por ejemplo los juguetes en navidad o las cremas solares en verano. Suelen tener una duración de entre tres y cuatro meses.</w:t>
+        <w:t xml:space="preserve"> es aquella que se realiza para un periodo determinado generalmente caracterizado por unos altos índices de consumo de ese producto o servicio. Por </w:t>
+      </w:r>
+      <w:proofErr w:type="gramStart"/>
+      <w:r>
+        <w:rPr>
+          <w:lang w:val="es-419" w:eastAsia="es-CO"/>
+        </w:rPr>
+        <w:t>ejemplo</w:t>
+      </w:r>
+      <w:proofErr w:type="gramEnd"/>
+      <w:r>
+        <w:rPr>
+          <w:lang w:val="es-419" w:eastAsia="es-CO"/>
+        </w:rPr>
+        <w:t xml:space="preserve"> los juguetes en navidad o las cremas solares en verano. Suelen tener una duración de entre tres y cuatro meses.</w:t>
       </w:r>
     </w:p>
     <w:p>
@@ -7091,7 +7100,21 @@
         <w:rPr>
           <w:lang w:val="es-419" w:eastAsia="es-CO"/>
         </w:rPr>
-        <w:t>Las Puntas de Góndola (PDG) son elementos que contienen los productos a exhibir pero con visibilidades que aumentan la comunicación visual, con accesorios como son cabezotes, laterales, frontales, cenefas y partes móviles. Su desempeño es aumentar la visibilidad y posicionar la marca en el Punto de Venta (PDV), por lo tanto, son bastantes útiles y precisas para darle un toque más personal y sutil a distintos tipos de exhibiciones, con medios impresos diseñados especialmente para puntos de ventas, supermercados y contextos comerciales.</w:t>
+        <w:t xml:space="preserve">Las Puntas de Góndola (PDG) son elementos que contienen los productos a </w:t>
+      </w:r>
+      <w:proofErr w:type="gramStart"/>
+      <w:r>
+        <w:rPr>
+          <w:lang w:val="es-419" w:eastAsia="es-CO"/>
+        </w:rPr>
+        <w:t>exhibir</w:t>
+      </w:r>
+      <w:proofErr w:type="gramEnd"/>
+      <w:r>
+        <w:rPr>
+          <w:lang w:val="es-419" w:eastAsia="es-CO"/>
+        </w:rPr>
+        <w:t xml:space="preserve"> pero con visibilidades que aumentan la comunicación visual, con accesorios como son cabezotes, laterales, frontales, cenefas y partes móviles. Su desempeño es aumentar la visibilidad y posicionar la marca en el Punto de Venta (PDV), por lo tanto, son bastantes útiles y precisas para darle un toque más personal y sutil a distintos tipos de exhibiciones, con medios impresos diseñados especialmente para puntos de ventas, supermercados y contextos comerciales.</w:t>
       </w:r>
     </w:p>
     <w:p>
@@ -8870,7 +8893,21 @@
         <w:rPr>
           <w:lang w:val="es-419" w:eastAsia="es-CO"/>
         </w:rPr>
-        <w:t>No existe un estilo único aunque sí es cierto que generalmente se piden modelos de presentación más serios y formales. Aquí se realiza una presentación de los valores organizacionales y elementos estratégicos de la empresa, tales como visión, misión, entre otros.</w:t>
+        <w:t xml:space="preserve">No existe un estilo </w:t>
+      </w:r>
+      <w:proofErr w:type="gramStart"/>
+      <w:r>
+        <w:rPr>
+          <w:lang w:val="es-419" w:eastAsia="es-CO"/>
+        </w:rPr>
+        <w:t>único</w:t>
+      </w:r>
+      <w:proofErr w:type="gramEnd"/>
+      <w:r>
+        <w:rPr>
+          <w:lang w:val="es-419" w:eastAsia="es-CO"/>
+        </w:rPr>
+        <w:t xml:space="preserve"> aunque sí es cierto que generalmente se piden modelos de presentación más serios y formales. Aquí se realiza una presentación de los valores organizacionales y elementos estratégicos de la empresa, tales como visión, misión, entre otros.</w:t>
       </w:r>
     </w:p>
     <w:p>
@@ -9000,7 +9037,21 @@
         <w:rPr>
           <w:lang w:val="es-419" w:eastAsia="es-CO"/>
         </w:rPr>
-        <w:t>Similar que en la presentación de plan de negocio, tienen una estructura definida.</w:t>
+        <w:t xml:space="preserve">Similar </w:t>
+      </w:r>
+      <w:proofErr w:type="gramStart"/>
+      <w:r>
+        <w:rPr>
+          <w:lang w:val="es-419" w:eastAsia="es-CO"/>
+        </w:rPr>
+        <w:t>que</w:t>
+      </w:r>
+      <w:proofErr w:type="gramEnd"/>
+      <w:r>
+        <w:rPr>
+          <w:lang w:val="es-419" w:eastAsia="es-CO"/>
+        </w:rPr>
+        <w:t xml:space="preserve"> en la presentación de plan de negocio, tienen una estructura definida.</w:t>
       </w:r>
     </w:p>
     <w:p>
@@ -9295,13 +9346,21 @@
               <w:t>¿</w:t>
             </w:r>
             <w:r>
-              <w:t>Cómo generar interés en una presentación</w:t>
+              <w:t xml:space="preserve">Cómo generar interés en una </w:t>
+            </w:r>
+            <w:proofErr w:type="gramStart"/>
+            <w:r>
+              <w:t>presentación</w:t>
             </w:r>
             <w:r>
               <w:t>?</w:t>
             </w:r>
             <w:r>
-              <w:t xml:space="preserve">. </w:t>
+              <w:t>.</w:t>
+            </w:r>
+            <w:proofErr w:type="gramEnd"/>
+            <w:r>
+              <w:t xml:space="preserve"> </w:t>
             </w:r>
           </w:p>
           <w:p>
@@ -10133,11 +10192,13 @@
               <w:pStyle w:val="TextoTablas"/>
               <w:rPr>
                 <w:rStyle w:val="Extranjerismo"/>
+                <w:lang w:val="es-419"/>
               </w:rPr>
             </w:pPr>
             <w:r>
               <w:rPr>
                 <w:rStyle w:val="Extranjerismo"/>
+                <w:lang w:val="es-419"/>
               </w:rPr>
               <w:t>Merchandising</w:t>
             </w:r>
@@ -18420,6 +18481,10 @@
 </file>
 
 <file path=customXml/item1.xml><?xml version="1.0" encoding="utf-8"?>
+<b:Sources xmlns:b="http://schemas.openxmlformats.org/officeDocument/2006/bibliography" xmlns="http://schemas.openxmlformats.org/officeDocument/2006/bibliography" SelectedStyle="\APASixthEditionOfficeOnline.xsl" StyleName="APA" Version="6"/>
+</file>
+
+<file path=customXml/item2.xml><?xml version="1.0" encoding="utf-8"?>
 <ct:contentTypeSchema xmlns:ct="http://schemas.microsoft.com/office/2006/metadata/contentType" xmlns:ma="http://schemas.microsoft.com/office/2006/metadata/properties/metaAttributes" ct:_="" ma:_="" ma:contentTypeName="Documento" ma:contentTypeID="0x01010049282E1EDBE9234EA9E6D38F720E265F" ma:contentTypeVersion="15" ma:contentTypeDescription="Crear nuevo documento." ma:contentTypeScope="" ma:versionID="b31c7aa9eaf043a08b87120b3c4916e3">
   <xsd:schema xmlns:xsd="http://www.w3.org/2001/XMLSchema" xmlns:xs="http://www.w3.org/2001/XMLSchema" xmlns:p="http://schemas.microsoft.com/office/2006/metadata/properties" xmlns:ns2="cb45339b-ced9-4d0d-8f64-77573914d53b" xmlns:ns3="43a3ca16-9c26-4813-b83f-4aec9927b43f" targetNamespace="http://schemas.microsoft.com/office/2006/metadata/properties" ma:root="true" ma:fieldsID="3533d065b04d75c457075bc55f1f5315" ns2:_="" ns3:_="">
     <xsd:import namespace="cb45339b-ced9-4d0d-8f64-77573914d53b"/>
@@ -18654,7 +18719,7 @@
 </ct:contentTypeSchema>
 </file>
 
-<file path=customXml/item2.xml><?xml version="1.0" encoding="utf-8"?>
+<file path=customXml/item3.xml><?xml version="1.0" encoding="utf-8"?>
 <?mso-contentType ?>
 <FormTemplates xmlns="http://schemas.microsoft.com/sharepoint/v3/contenttype/forms">
   <Display>DocumentLibraryForm</Display>
@@ -18663,7 +18728,7 @@
 </FormTemplates>
 </file>
 
-<file path=customXml/item3.xml><?xml version="1.0" encoding="utf-8"?>
+<file path=customXml/item4.xml><?xml version="1.0" encoding="utf-8"?>
 <p:properties xmlns:p="http://schemas.microsoft.com/office/2006/metadata/properties" xmlns:xsi="http://www.w3.org/2001/XMLSchema-instance" xmlns:pc="http://schemas.microsoft.com/office/infopath/2007/PartnerControls">
   <documentManagement>
     <TaxCatchAll xmlns="cb45339b-ced9-4d0d-8f64-77573914d53b" xsi:nil="true"/>
@@ -18674,11 +18739,15 @@
 </p:properties>
 </file>
 
-<file path=customXml/item4.xml><?xml version="1.0" encoding="utf-8"?>
-<b:Sources xmlns:b="http://schemas.openxmlformats.org/officeDocument/2006/bibliography" xmlns="http://schemas.openxmlformats.org/officeDocument/2006/bibliography" SelectedStyle="\APASixthEditionOfficeOnline.xsl" StyleName="APA" Version="6"/>
+<file path=customXml/itemProps1.xml><?xml version="1.0" encoding="utf-8"?>
+<ds:datastoreItem xmlns:ds="http://schemas.openxmlformats.org/officeDocument/2006/customXml" ds:itemID="{6EE93F23-A60C-6441-8020-95AD6C655D55}">
+  <ds:schemaRefs>
+    <ds:schemaRef ds:uri="http://schemas.openxmlformats.org/officeDocument/2006/bibliography"/>
+  </ds:schemaRefs>
+</ds:datastoreItem>
 </file>
 
-<file path=customXml/itemProps1.xml><?xml version="1.0" encoding="utf-8"?>
+<file path=customXml/itemProps2.xml><?xml version="1.0" encoding="utf-8"?>
 <ds:datastoreItem xmlns:ds="http://schemas.openxmlformats.org/officeDocument/2006/customXml" ds:itemID="{0CBDC343-2722-4873-82AE-3638E2E4B391}">
   <ds:schemaRefs>
     <ds:schemaRef ds:uri="http://schemas.microsoft.com/office/2006/metadata/contentType"/>
@@ -18697,7 +18766,7 @@
 </ds:datastoreItem>
 </file>
 
-<file path=customXml/itemProps2.xml><?xml version="1.0" encoding="utf-8"?>
+<file path=customXml/itemProps3.xml><?xml version="1.0" encoding="utf-8"?>
 <ds:datastoreItem xmlns:ds="http://schemas.openxmlformats.org/officeDocument/2006/customXml" ds:itemID="{D7305D16-6962-45C9-942D-73C046144103}">
   <ds:schemaRefs>
     <ds:schemaRef ds:uri="http://schemas.microsoft.com/sharepoint/v3/contenttype/forms"/>
@@ -18705,7 +18774,7 @@
 </ds:datastoreItem>
 </file>
 
-<file path=customXml/itemProps3.xml><?xml version="1.0" encoding="utf-8"?>
+<file path=customXml/itemProps4.xml><?xml version="1.0" encoding="utf-8"?>
 <ds:datastoreItem xmlns:ds="http://schemas.openxmlformats.org/officeDocument/2006/customXml" ds:itemID="{DB5DA925-33C7-47E6-A085-589C03EE541A}">
   <ds:schemaRefs>
     <ds:schemaRef ds:uri="http://schemas.microsoft.com/office/2006/metadata/properties"/>
@@ -18714,12 +18783,4 @@
     <ds:schemaRef ds:uri="43a3ca16-9c26-4813-b83f-4aec9927b43f"/>
   </ds:schemaRefs>
 </ds:datastoreItem>
-</file>
-
-<file path=customXml/itemProps4.xml><?xml version="1.0" encoding="utf-8"?>
-<ds:datastoreItem xmlns:ds="http://schemas.openxmlformats.org/officeDocument/2006/customXml" ds:itemID="{6EE93F23-A60C-6441-8020-95AD6C655D55}">
-  <ds:schemaRefs>
-    <ds:schemaRef ds:uri="http://schemas.openxmlformats.org/officeDocument/2006/bibliography"/>
-  </ds:schemaRefs>
-</ds:datastoreItem>
 </file>
</xml_diff>